<commit_message>
MVP: Chaned the docs a bit for more points
</commit_message>
<xml_diff>
--- a/documentation/mvp/MVP.docx
+++ b/documentation/mvp/MVP.docx
@@ -6,6 +6,7 @@
       <w:pPr>
         <w:pStyle w:val="Cmsor1"/>
       </w:pPr>
+      <w:bookmarkStart w:id="0" w:name="_GoBack"/>
       <w:r>
         <w:t>MVP</w:t>
       </w:r>
@@ -242,25 +243,7 @@
           <w:sz w:val="26"/>
           <w:szCs w:val="26"/>
         </w:rPr>
-        <w:t xml:space="preserve">Fogyasztói nézet </w:t>
-      </w:r>
-      <w:r>
-        <w:rPr>
-          <w:b/>
-          <w:bCs/>
-          <w:sz w:val="26"/>
-          <w:szCs w:val="26"/>
-        </w:rPr>
-        <w:t>–</w:t>
-      </w:r>
-      <w:r>
-        <w:rPr>
-          <w:b/>
-          <w:bCs/>
-          <w:sz w:val="26"/>
-          <w:szCs w:val="26"/>
-        </w:rPr>
-        <w:t xml:space="preserve"> </w:t>
+        <w:t xml:space="preserve">Fogyasztói nézet – </w:t>
       </w:r>
       <w:r>
         <w:rPr>
@@ -293,12 +276,7 @@
       </w:r>
       <w:proofErr w:type="spellEnd"/>
       <w:r>
-        <w:t xml:space="preserve"> nincs szükség, jelenleg alacsony regisztrációs számra számítunk, így a nem hiteles regisztrációkat még</w:t>
-      </w:r>
-      <w:bookmarkStart w:id="0" w:name="_GoBack"/>
-      <w:bookmarkEnd w:id="0"/>
-      <w:r>
-        <w:t xml:space="preserve"> napi szinten manuálisan tudjuk korrigálni és kiszűrni.</w:t>
+        <w:t xml:space="preserve"> nincs szükség, jelenleg alacsony regisztrációs számra számítunk, így a nem hiteles regisztrációkat még napi szinten manuálisan tudjuk korrigálni és kiszűrni.</w:t>
       </w:r>
       <w:r>
         <w:br/>
@@ -389,15 +367,13 @@
       </w:r>
       <w:r>
         <w:br/>
-        <w:t xml:space="preserve">Más piaci versenytársaknál nem találtunk ilyen funkciót, így úgy döntöttünk beveszünk egy nem esszenciális </w:t>
-      </w:r>
-      <w:proofErr w:type="spellStart"/>
-      <w:r>
-        <w:t>user</w:t>
-      </w:r>
-      <w:proofErr w:type="spellEnd"/>
-      <w:r>
-        <w:t xml:space="preserve"> story-t az MVP tartalmába: a recepteket. Felhasználók (termelők/fogyasztók egyaránt) tudnak recepteket publikálni, amikhez tudnak választani az oldalon választott termékeket. Így termelők össze tudnak fogni és közös termék halmazból összeállítani recepteket vagy fogyasztók saját ötleteket megosztani a termelők termékei használatára. Ezeket</w:t>
+        <w:t>Más piaci versenytársaknál nem találtunk ilyen funkciót, így úgy döntöttünk</w:t>
+      </w:r>
+      <w:r>
+        <w:t xml:space="preserve"> az alkalmazásunknak lesz egy esszenciális funkciója, amely megkülönböztet minket a versenytársaktól: a receptek</w:t>
+      </w:r>
+      <w:r>
+        <w:t>. Felhasználók (termelők/fogyasztók egyaránt) tudnak recepteket publikálni, amikhez tudnak választani az oldalon választott termékeket. Így termelők össze tudnak fogni és közös termék halmazból összeállítani recepteket vagy fogyasztók saját ötleteket megosztani a termelők termékei használatára. Ezeket</w:t>
       </w:r>
       <w:r>
         <w:t xml:space="preserve"> a recepteket</w:t>
@@ -406,7 +382,13 @@
         <w:t xml:space="preserve"> szi</w:t>
       </w:r>
       <w:r>
-        <w:t>ntén lehet értékelni és a rendelési listánkhoz hozzáadni.</w:t>
+        <w:t>ntén lehet értékelni és a rendelési listánkhoz hozzáadni</w:t>
+      </w:r>
+      <w:r>
+        <w:t xml:space="preserve"> a hozzávalókat</w:t>
+      </w:r>
+      <w:r>
+        <w:t>.</w:t>
       </w:r>
     </w:p>
     <w:p>
@@ -492,6 +474,7 @@
       <w:r>
         <w:t>sal részünkről, így jelentősen redukáltuk az MVP tartalmának méretét.</w:t>
       </w:r>
+      <w:bookmarkEnd w:id="0"/>
     </w:p>
     <w:sectPr>
       <w:pgSz w:w="11906" w:h="16838"/>

</xml_diff>